<commit_message>
Changed the report title
</commit_message>
<xml_diff>
--- a/ai_12/sofiia_pasichko/Epic7/epic_7_practice_sofia_pasichko.docx
+++ b/ai_12/sofiia_pasichko/Epic7/epic_7_practice_sofia_pasichko.docx
@@ -4,16 +4,17 @@
   <w:body>
     <w:p>
       <w:pPr>
+        <w:spacing w:after="0"/>
         <w:jc w:val="center"/>
         <w:rPr>
-          <w:rFonts w:ascii="Times New Roman" w:eastAsia="Times New Roman" w:hAnsi="Times New Roman" w:cs="Times New Roman"/>
+          <w:rFonts w:ascii="Times New Roman" w:hAnsi="Times New Roman" w:cs="Times New Roman"/>
           <w:sz w:val="28"/>
           <w:szCs w:val="28"/>
         </w:rPr>
       </w:pPr>
       <w:r>
         <w:rPr>
-          <w:rFonts w:ascii="Times New Roman" w:eastAsia="Times New Roman" w:hAnsi="Times New Roman" w:cs="Times New Roman"/>
+          <w:rFonts w:ascii="Times New Roman" w:hAnsi="Times New Roman" w:cs="Times New Roman"/>
           <w:sz w:val="28"/>
           <w:szCs w:val="28"/>
         </w:rPr>
@@ -22,16 +23,17 @@
     </w:p>
     <w:p>
       <w:pPr>
+        <w:spacing w:after="0"/>
         <w:jc w:val="center"/>
         <w:rPr>
-          <w:rFonts w:ascii="Times New Roman" w:eastAsia="Times New Roman" w:hAnsi="Times New Roman" w:cs="Times New Roman"/>
+          <w:rFonts w:ascii="Times New Roman" w:hAnsi="Times New Roman" w:cs="Times New Roman"/>
           <w:sz w:val="28"/>
           <w:szCs w:val="28"/>
         </w:rPr>
       </w:pPr>
       <w:r>
         <w:rPr>
-          <w:rFonts w:ascii="Times New Roman" w:eastAsia="Times New Roman" w:hAnsi="Times New Roman" w:cs="Times New Roman"/>
+          <w:rFonts w:ascii="Times New Roman" w:hAnsi="Times New Roman" w:cs="Times New Roman"/>
           <w:sz w:val="28"/>
           <w:szCs w:val="28"/>
         </w:rPr>
@@ -43,14 +45,14 @@
         <w:spacing w:after="0" w:line="360" w:lineRule="auto"/>
         <w:jc w:val="center"/>
         <w:rPr>
-          <w:rFonts w:ascii="Times New Roman" w:eastAsia="Times New Roman" w:hAnsi="Times New Roman" w:cs="Times New Roman"/>
+          <w:rFonts w:ascii="Times New Roman" w:hAnsi="Times New Roman" w:cs="Times New Roman"/>
           <w:sz w:val="28"/>
           <w:szCs w:val="28"/>
         </w:rPr>
       </w:pPr>
       <w:r>
         <w:rPr>
-          <w:rFonts w:ascii="Times New Roman" w:eastAsia="Times New Roman" w:hAnsi="Times New Roman" w:cs="Times New Roman"/>
+          <w:rFonts w:ascii="Times New Roman" w:hAnsi="Times New Roman" w:cs="Times New Roman"/>
           <w:sz w:val="28"/>
           <w:szCs w:val="28"/>
         </w:rPr>
@@ -59,39 +61,54 @@
     </w:p>
     <w:p>
       <w:pPr>
-        <w:rPr>
-          <w:rFonts w:ascii="Times New Roman" w:eastAsia="Times New Roman" w:hAnsi="Times New Roman" w:cs="Times New Roman"/>
-        </w:rPr>
-      </w:pPr>
-    </w:p>
-    <w:p>
-      <w:pPr>
-        <w:jc w:val="center"/>
-        <w:rPr>
-          <w:rFonts w:ascii="Times New Roman" w:eastAsia="Times New Roman" w:hAnsi="Times New Roman" w:cs="Times New Roman"/>
-        </w:rPr>
-      </w:pPr>
-      <w:r>
-        <w:rPr>
+        <w:spacing w:after="0"/>
+        <w:rPr>
+          <w:rFonts w:ascii="Times New Roman" w:hAnsi="Times New Roman" w:cs="Times New Roman"/>
+          <w:sz w:val="28"/>
+          <w:szCs w:val="28"/>
+        </w:rPr>
+      </w:pPr>
+    </w:p>
+    <w:p>
+      <w:pPr>
+        <w:spacing w:after="0"/>
+        <w:rPr>
+          <w:rFonts w:ascii="Times New Roman" w:hAnsi="Times New Roman" w:cs="Times New Roman"/>
+          <w:sz w:val="28"/>
+          <w:szCs w:val="28"/>
+        </w:rPr>
+      </w:pPr>
+      <w:r>
+        <w:rPr>
+          <w:rFonts w:ascii="Times New Roman" w:hAnsi="Times New Roman" w:cs="Times New Roman"/>
           <w:noProof/>
+          <w:sz w:val="28"/>
+          <w:szCs w:val="28"/>
         </w:rPr>
         <w:drawing>
-          <wp:inline distT="0" distB="0" distL="0" distR="0" wp14:anchorId="5A293AB2" wp14:editId="7ABDA4CA">
-            <wp:extent cx="2804160" cy="2660872"/>
-            <wp:effectExtent l="0" t="0" r="0" b="6350"/>
-            <wp:docPr id="1" name="Рисунок 1"/>
-            <wp:cNvGraphicFramePr>
-              <a:graphicFrameLocks xmlns:a="http://schemas.openxmlformats.org/drawingml/2006/main" noChangeAspect="1"/>
-            </wp:cNvGraphicFramePr>
+          <wp:anchor distT="0" distB="0" distL="114300" distR="114300" simplePos="0" relativeHeight="251659264" behindDoc="0" locked="0" layoutInCell="1" hidden="0" allowOverlap="1" wp14:anchorId="4625863D" wp14:editId="289BA93B">
+            <wp:simplePos x="0" y="0"/>
+            <wp:positionH relativeFrom="column">
+              <wp:posOffset>1765935</wp:posOffset>
+            </wp:positionH>
+            <wp:positionV relativeFrom="paragraph">
+              <wp:posOffset>65432</wp:posOffset>
+            </wp:positionV>
+            <wp:extent cx="2710845" cy="2571750"/>
+            <wp:effectExtent l="0" t="0" r="0" b="0"/>
+            <wp:wrapNone/>
+            <wp:docPr id="6" name="image1.jpg" descr="A blue and white logo&#10;&#10;Description automatically generated"/>
+            <wp:cNvGraphicFramePr/>
             <a:graphic xmlns:a="http://schemas.openxmlformats.org/drawingml/2006/main">
               <a:graphicData uri="http://schemas.openxmlformats.org/drawingml/2006/picture">
                 <pic:pic xmlns:pic="http://schemas.openxmlformats.org/drawingml/2006/picture">
                   <pic:nvPicPr>
-                    <pic:cNvPr id="1" name=""/>
-                    <pic:cNvPicPr/>
+                    <pic:cNvPr id="0" name="image1.jpg" descr="A blue and white logo&#10;&#10;Description automatically generated"/>
+                    <pic:cNvPicPr preferRelativeResize="0"/>
                   </pic:nvPicPr>
                   <pic:blipFill>
                     <a:blip r:embed="rId8"/>
+                    <a:srcRect/>
                     <a:stretch>
                       <a:fillRect/>
                     </a:stretch>
@@ -99,57 +116,130 @@
                   <pic:spPr>
                     <a:xfrm>
                       <a:off x="0" y="0"/>
-                      <a:ext cx="2820747" cy="2676611"/>
+                      <a:ext cx="2710845" cy="2571750"/>
                     </a:xfrm>
                     <a:prstGeom prst="rect">
                       <a:avLst/>
                     </a:prstGeom>
+                    <a:ln/>
                   </pic:spPr>
                 </pic:pic>
               </a:graphicData>
             </a:graphic>
-          </wp:inline>
+          </wp:anchor>
         </w:drawing>
       </w:r>
     </w:p>
     <w:p>
       <w:pPr>
-        <w:spacing w:line="240" w:lineRule="auto"/>
+        <w:spacing w:after="0"/>
         <w:jc w:val="center"/>
         <w:rPr>
-          <w:rFonts w:ascii="Times New Roman" w:eastAsia="Times New Roman" w:hAnsi="Times New Roman" w:cs="Times New Roman"/>
-          <w:b/>
-          <w:sz w:val="40"/>
-          <w:szCs w:val="40"/>
-        </w:rPr>
-      </w:pPr>
-      <w:r>
-        <w:rPr>
-          <w:rFonts w:ascii="Times New Roman" w:eastAsia="Times New Roman" w:hAnsi="Times New Roman" w:cs="Times New Roman"/>
-          <w:b/>
-          <w:sz w:val="40"/>
-          <w:szCs w:val="40"/>
-        </w:rPr>
-        <w:t>Звіт</w:t>
-      </w:r>
-    </w:p>
-    <w:p>
-      <w:pPr>
-        <w:spacing w:line="240" w:lineRule="auto"/>
-        <w:jc w:val="center"/>
-        <w:rPr>
-          <w:rFonts w:ascii="Times New Roman" w:eastAsia="Times New Roman" w:hAnsi="Times New Roman" w:cs="Times New Roman"/>
+          <w:rFonts w:ascii="Times New Roman" w:hAnsi="Times New Roman" w:cs="Times New Roman"/>
           <w:sz w:val="28"/>
           <w:szCs w:val="28"/>
         </w:rPr>
       </w:pPr>
-      <w:r>
-        <w:rPr>
-          <w:rFonts w:ascii="Times New Roman" w:eastAsia="Times New Roman" w:hAnsi="Times New Roman" w:cs="Times New Roman"/>
+    </w:p>
+    <w:p>
+      <w:pPr>
+        <w:spacing w:after="0"/>
+        <w:jc w:val="center"/>
+        <w:rPr>
+          <w:rFonts w:ascii="Times New Roman" w:hAnsi="Times New Roman" w:cs="Times New Roman"/>
           <w:sz w:val="28"/>
           <w:szCs w:val="28"/>
         </w:rPr>
-        <w:t xml:space="preserve">про виконання </w:t>
+      </w:pPr>
+    </w:p>
+    <w:p>
+      <w:pPr>
+        <w:spacing w:after="0"/>
+        <w:jc w:val="center"/>
+        <w:rPr>
+          <w:rFonts w:ascii="Times New Roman" w:hAnsi="Times New Roman" w:cs="Times New Roman"/>
+          <w:sz w:val="28"/>
+          <w:szCs w:val="28"/>
+        </w:rPr>
+      </w:pPr>
+    </w:p>
+    <w:p>
+      <w:pPr>
+        <w:spacing w:after="0"/>
+        <w:jc w:val="center"/>
+        <w:rPr>
+          <w:rFonts w:ascii="Times New Roman" w:hAnsi="Times New Roman" w:cs="Times New Roman"/>
+          <w:sz w:val="28"/>
+          <w:szCs w:val="28"/>
+        </w:rPr>
+      </w:pPr>
+    </w:p>
+    <w:p>
+      <w:pPr>
+        <w:spacing w:after="0"/>
+        <w:jc w:val="center"/>
+        <w:rPr>
+          <w:rFonts w:ascii="Times New Roman" w:hAnsi="Times New Roman" w:cs="Times New Roman"/>
+          <w:sz w:val="28"/>
+          <w:szCs w:val="28"/>
+        </w:rPr>
+      </w:pPr>
+    </w:p>
+    <w:p>
+      <w:pPr>
+        <w:spacing w:after="0"/>
+        <w:jc w:val="center"/>
+        <w:rPr>
+          <w:rFonts w:ascii="Times New Roman" w:hAnsi="Times New Roman" w:cs="Times New Roman"/>
+          <w:b/>
+          <w:sz w:val="28"/>
+          <w:szCs w:val="28"/>
+        </w:rPr>
+      </w:pPr>
+    </w:p>
+    <w:p>
+      <w:pPr>
+        <w:spacing w:after="0"/>
+        <w:jc w:val="center"/>
+        <w:rPr>
+          <w:rFonts w:ascii="Times New Roman" w:hAnsi="Times New Roman" w:cs="Times New Roman"/>
+          <w:b/>
+          <w:sz w:val="28"/>
+          <w:szCs w:val="28"/>
+        </w:rPr>
+      </w:pPr>
+    </w:p>
+    <w:p>
+      <w:pPr>
+        <w:spacing w:after="0"/>
+        <w:jc w:val="center"/>
+        <w:rPr>
+          <w:rFonts w:ascii="Times New Roman" w:hAnsi="Times New Roman" w:cs="Times New Roman"/>
+          <w:b/>
+          <w:sz w:val="28"/>
+          <w:szCs w:val="28"/>
+        </w:rPr>
+      </w:pPr>
+    </w:p>
+    <w:p>
+      <w:pPr>
+        <w:spacing w:after="0"/>
+        <w:jc w:val="center"/>
+        <w:rPr>
+          <w:rFonts w:ascii="Times New Roman" w:hAnsi="Times New Roman" w:cs="Times New Roman"/>
+          <w:b/>
+          <w:sz w:val="28"/>
+          <w:szCs w:val="28"/>
+        </w:rPr>
+      </w:pPr>
+      <w:r>
+        <w:rPr>
+          <w:rFonts w:ascii="Times New Roman" w:hAnsi="Times New Roman" w:cs="Times New Roman"/>
+          <w:b/>
+          <w:sz w:val="28"/>
+          <w:szCs w:val="28"/>
+        </w:rPr>
+        <w:t>Звіт</w:t>
       </w:r>
     </w:p>
     <w:p>
@@ -158,9 +248,9 @@
           <w:tab w:val="center" w:pos="4819"/>
           <w:tab w:val="left" w:pos="7468"/>
         </w:tabs>
-        <w:spacing w:line="240" w:lineRule="auto"/>
-        <w:rPr>
-          <w:rFonts w:ascii="Times New Roman" w:eastAsia="Times New Roman" w:hAnsi="Times New Roman" w:cs="Times New Roman"/>
+        <w:spacing w:after="0"/>
+        <w:rPr>
+          <w:rFonts w:ascii="Times New Roman" w:hAnsi="Times New Roman" w:cs="Times New Roman"/>
           <w:b/>
           <w:sz w:val="28"/>
           <w:szCs w:val="28"/>
@@ -168,28 +258,137 @@
       </w:pPr>
       <w:r>
         <w:rPr>
-          <w:rFonts w:ascii="Times New Roman" w:eastAsia="Times New Roman" w:hAnsi="Times New Roman" w:cs="Times New Roman"/>
+          <w:rFonts w:ascii="Times New Roman" w:hAnsi="Times New Roman" w:cs="Times New Roman"/>
           <w:b/>
           <w:sz w:val="28"/>
           <w:szCs w:val="28"/>
         </w:rPr>
         <w:tab/>
-        <w:t>Розрахункової роботи</w:t>
-      </w:r>
-    </w:p>
-    <w:p>
-      <w:pPr>
-        <w:spacing w:line="240" w:lineRule="auto"/>
-        <w:jc w:val="center"/>
-        <w:rPr>
-          <w:rFonts w:ascii="Times New Roman" w:eastAsia="Times New Roman" w:hAnsi="Times New Roman" w:cs="Times New Roman"/>
+      </w:r>
+    </w:p>
+    <w:p>
+      <w:pPr>
+        <w:tabs>
+          <w:tab w:val="center" w:pos="4819"/>
+          <w:tab w:val="left" w:pos="7468"/>
+        </w:tabs>
+        <w:spacing w:after="0"/>
+        <w:rPr>
+          <w:rFonts w:ascii="Times New Roman" w:hAnsi="Times New Roman" w:cs="Times New Roman"/>
+          <w:b/>
           <w:sz w:val="28"/>
           <w:szCs w:val="28"/>
         </w:rPr>
       </w:pPr>
-      <w:r>
-        <w:rPr>
-          <w:rFonts w:ascii="Times New Roman" w:eastAsia="Times New Roman" w:hAnsi="Times New Roman" w:cs="Times New Roman"/>
+    </w:p>
+    <w:p>
+      <w:pPr>
+        <w:tabs>
+          <w:tab w:val="center" w:pos="4819"/>
+          <w:tab w:val="left" w:pos="7468"/>
+        </w:tabs>
+        <w:spacing w:after="0"/>
+        <w:rPr>
+          <w:rFonts w:ascii="Times New Roman" w:hAnsi="Times New Roman" w:cs="Times New Roman"/>
+          <w:b/>
+          <w:sz w:val="28"/>
+          <w:szCs w:val="28"/>
+        </w:rPr>
+      </w:pPr>
+    </w:p>
+    <w:p>
+      <w:pPr>
+        <w:tabs>
+          <w:tab w:val="center" w:pos="4819"/>
+          <w:tab w:val="left" w:pos="7468"/>
+        </w:tabs>
+        <w:spacing w:after="0"/>
+        <w:rPr>
+          <w:rFonts w:ascii="Times New Roman" w:hAnsi="Times New Roman" w:cs="Times New Roman"/>
+          <w:b/>
+          <w:sz w:val="28"/>
+          <w:szCs w:val="28"/>
+        </w:rPr>
+      </w:pPr>
+    </w:p>
+    <w:p>
+      <w:pPr>
+        <w:tabs>
+          <w:tab w:val="center" w:pos="4819"/>
+          <w:tab w:val="left" w:pos="7468"/>
+        </w:tabs>
+        <w:spacing w:after="0"/>
+        <w:rPr>
+          <w:rFonts w:ascii="Times New Roman" w:hAnsi="Times New Roman" w:cs="Times New Roman"/>
+          <w:b/>
+          <w:sz w:val="28"/>
+          <w:szCs w:val="28"/>
+        </w:rPr>
+      </w:pPr>
+    </w:p>
+    <w:p>
+      <w:pPr>
+        <w:tabs>
+          <w:tab w:val="center" w:pos="4819"/>
+          <w:tab w:val="left" w:pos="7468"/>
+        </w:tabs>
+        <w:spacing w:after="0"/>
+        <w:jc w:val="center"/>
+        <w:rPr>
+          <w:rFonts w:ascii="Times New Roman" w:hAnsi="Times New Roman" w:cs="Times New Roman"/>
+          <w:b/>
+          <w:sz w:val="28"/>
+          <w:szCs w:val="28"/>
+        </w:rPr>
+      </w:pPr>
+      <w:r>
+        <w:rPr>
+          <w:rFonts w:ascii="Times New Roman" w:hAnsi="Times New Roman" w:cs="Times New Roman"/>
+          <w:b/>
+          <w:sz w:val="28"/>
+          <w:szCs w:val="28"/>
+        </w:rPr>
+        <w:t xml:space="preserve">Звіт </w:t>
+      </w:r>
+    </w:p>
+    <w:p>
+      <w:pPr>
+        <w:tabs>
+          <w:tab w:val="center" w:pos="4819"/>
+          <w:tab w:val="left" w:pos="7468"/>
+        </w:tabs>
+        <w:spacing w:after="0"/>
+        <w:jc w:val="center"/>
+        <w:rPr>
+          <w:rFonts w:ascii="Times New Roman" w:hAnsi="Times New Roman" w:cs="Times New Roman"/>
+          <w:b/>
+          <w:sz w:val="28"/>
+          <w:szCs w:val="28"/>
+        </w:rPr>
+      </w:pPr>
+      <w:r>
+        <w:rPr>
+          <w:rFonts w:ascii="Times New Roman" w:hAnsi="Times New Roman" w:cs="Times New Roman"/>
+          <w:b/>
+          <w:sz w:val="28"/>
+          <w:szCs w:val="28"/>
+        </w:rPr>
+        <w:t>про виконання розрахунково-графічних робіт блоку № 7</w:t>
+      </w:r>
+    </w:p>
+    <w:p>
+      <w:pPr>
+        <w:spacing w:after="0"/>
+        <w:jc w:val="center"/>
+        <w:rPr>
+          <w:rFonts w:ascii="Times New Roman" w:hAnsi="Times New Roman" w:cs="Times New Roman"/>
+          <w:sz w:val="28"/>
+          <w:szCs w:val="28"/>
+        </w:rPr>
+      </w:pPr>
+      <w:r>
+        <w:rPr>
+          <w:rFonts w:ascii="Times New Roman" w:hAnsi="Times New Roman" w:cs="Times New Roman"/>
           <w:b/>
           <w:i/>
           <w:sz w:val="28"/>
@@ -199,7 +398,7 @@
       </w:r>
       <w:r>
         <w:rPr>
-          <w:rFonts w:ascii="Times New Roman" w:eastAsia="Times New Roman" w:hAnsi="Times New Roman" w:cs="Times New Roman"/>
+          <w:rFonts w:ascii="Times New Roman" w:hAnsi="Times New Roman" w:cs="Times New Roman"/>
           <w:sz w:val="28"/>
           <w:szCs w:val="28"/>
         </w:rPr>
@@ -208,20 +407,100 @@
     </w:p>
     <w:p>
       <w:pPr>
-        <w:spacing w:line="240" w:lineRule="auto"/>
-        <w:rPr>
-          <w:rFonts w:ascii="Times New Roman" w:eastAsia="Times New Roman" w:hAnsi="Times New Roman" w:cs="Times New Roman"/>
+        <w:spacing w:after="0"/>
+        <w:jc w:val="center"/>
+        <w:rPr>
+          <w:rFonts w:ascii="Times New Roman" w:hAnsi="Times New Roman" w:cs="Times New Roman"/>
           <w:sz w:val="28"/>
           <w:szCs w:val="28"/>
         </w:rPr>
       </w:pPr>
-    </w:p>
-    <w:p>
-      <w:pPr>
-        <w:spacing w:line="240" w:lineRule="auto"/>
+      <w:r>
+        <w:rPr>
+          <w:rFonts w:ascii="Times New Roman" w:hAnsi="Times New Roman" w:cs="Times New Roman"/>
+          <w:sz w:val="28"/>
+          <w:szCs w:val="28"/>
+        </w:rPr>
+        <w:t>до:</w:t>
+      </w:r>
+    </w:p>
+    <w:p>
+      <w:pPr>
+        <w:spacing w:after="0"/>
         <w:jc w:val="center"/>
         <w:rPr>
-          <w:rFonts w:ascii="Times New Roman" w:eastAsia="Times New Roman" w:hAnsi="Times New Roman" w:cs="Times New Roman"/>
+          <w:rFonts w:ascii="Times New Roman" w:hAnsi="Times New Roman" w:cs="Times New Roman"/>
+          <w:sz w:val="28"/>
+          <w:szCs w:val="28"/>
+        </w:rPr>
+      </w:pPr>
+      <w:r>
+        <w:rPr>
+          <w:rFonts w:ascii="Times New Roman" w:hAnsi="Times New Roman" w:cs="Times New Roman"/>
+          <w:sz w:val="28"/>
+          <w:szCs w:val="28"/>
+        </w:rPr>
+        <w:t>ВНС Розрахунково-графічних робіт № 1-4</w:t>
+      </w:r>
+    </w:p>
+    <w:p>
+      <w:pPr>
+        <w:spacing w:after="0"/>
+        <w:jc w:val="center"/>
+        <w:rPr>
+          <w:rFonts w:ascii="Times New Roman" w:hAnsi="Times New Roman" w:cs="Times New Roman"/>
+          <w:sz w:val="28"/>
+          <w:szCs w:val="28"/>
+        </w:rPr>
+      </w:pPr>
+      <w:r>
+        <w:rPr>
+          <w:rFonts w:ascii="Times New Roman" w:hAnsi="Times New Roman" w:cs="Times New Roman"/>
+          <w:sz w:val="28"/>
+          <w:szCs w:val="28"/>
+        </w:rPr>
+        <w:t>Практичних Робіт № 7</w:t>
+      </w:r>
+    </w:p>
+    <w:p>
+      <w:pPr>
+        <w:spacing w:after="0"/>
+        <w:jc w:val="center"/>
+        <w:rPr>
+          <w:rFonts w:ascii="Times New Roman" w:hAnsi="Times New Roman" w:cs="Times New Roman"/>
+          <w:sz w:val="28"/>
+          <w:szCs w:val="28"/>
+        </w:rPr>
+      </w:pPr>
+    </w:p>
+    <w:p>
+      <w:pPr>
+        <w:spacing w:after="0"/>
+        <w:jc w:val="center"/>
+        <w:rPr>
+          <w:rFonts w:ascii="Times New Roman" w:hAnsi="Times New Roman" w:cs="Times New Roman"/>
+          <w:sz w:val="28"/>
+          <w:szCs w:val="28"/>
+        </w:rPr>
+      </w:pPr>
+    </w:p>
+    <w:p>
+      <w:pPr>
+        <w:spacing w:after="0"/>
+        <w:jc w:val="center"/>
+        <w:rPr>
+          <w:rFonts w:ascii="Times New Roman" w:hAnsi="Times New Roman" w:cs="Times New Roman"/>
+          <w:sz w:val="28"/>
+          <w:szCs w:val="28"/>
+        </w:rPr>
+      </w:pPr>
+    </w:p>
+    <w:p>
+      <w:pPr>
+        <w:spacing w:after="0"/>
+        <w:jc w:val="center"/>
+        <w:rPr>
+          <w:rFonts w:ascii="Times New Roman" w:hAnsi="Times New Roman" w:cs="Times New Roman"/>
           <w:b/>
           <w:smallCaps/>
           <w:sz w:val="28"/>
@@ -231,9 +510,9 @@
     </w:p>
     <w:p>
       <w:pPr>
-        <w:spacing w:line="360" w:lineRule="auto"/>
-        <w:rPr>
-          <w:rFonts w:ascii="Times New Roman" w:eastAsia="Times New Roman" w:hAnsi="Times New Roman" w:cs="Times New Roman"/>
+        <w:spacing w:after="0" w:line="360" w:lineRule="auto"/>
+        <w:rPr>
+          <w:rFonts w:ascii="Times New Roman" w:hAnsi="Times New Roman" w:cs="Times New Roman"/>
           <w:sz w:val="28"/>
           <w:szCs w:val="28"/>
         </w:rPr>
@@ -241,10 +520,40 @@
     </w:p>
     <w:p>
       <w:pPr>
-        <w:spacing w:line="240" w:lineRule="auto"/>
+        <w:spacing w:after="0"/>
         <w:jc w:val="right"/>
         <w:rPr>
-          <w:rFonts w:ascii="Times New Roman" w:eastAsia="Times New Roman" w:hAnsi="Times New Roman" w:cs="Times New Roman"/>
+          <w:rFonts w:ascii="Times New Roman" w:hAnsi="Times New Roman" w:cs="Times New Roman"/>
+          <w:b/>
+          <w:sz w:val="28"/>
+          <w:szCs w:val="28"/>
+        </w:rPr>
+      </w:pPr>
+      <w:r>
+        <w:rPr>
+          <w:rFonts w:ascii="Times New Roman" w:hAnsi="Times New Roman" w:cs="Times New Roman"/>
+          <w:b/>
+          <w:sz w:val="28"/>
+          <w:szCs w:val="28"/>
+        </w:rPr>
+        <w:t>Виконала</w:t>
+      </w:r>
+      <w:r>
+        <w:rPr>
+          <w:rFonts w:ascii="Times New Roman" w:hAnsi="Times New Roman" w:cs="Times New Roman"/>
+          <w:b/>
+          <w:sz w:val="28"/>
+          <w:szCs w:val="28"/>
+        </w:rPr>
+        <w:t>:</w:t>
+      </w:r>
+    </w:p>
+    <w:p>
+      <w:pPr>
+        <w:spacing w:after="0"/>
+        <w:jc w:val="right"/>
+        <w:rPr>
+          <w:rFonts w:ascii="Times New Roman" w:hAnsi="Times New Roman" w:cs="Times New Roman"/>
           <w:b/>
           <w:i/>
           <w:sz w:val="28"/>
@@ -253,96 +562,73 @@
       </w:pPr>
       <w:r>
         <w:rPr>
-          <w:rFonts w:ascii="Times New Roman" w:eastAsia="Times New Roman" w:hAnsi="Times New Roman" w:cs="Times New Roman"/>
+          <w:rFonts w:ascii="Times New Roman" w:hAnsi="Times New Roman" w:cs="Times New Roman"/>
           <w:b/>
           <w:i/>
           <w:sz w:val="28"/>
           <w:szCs w:val="28"/>
         </w:rPr>
-        <w:t>Виконала</w:t>
-      </w:r>
-      <w:r>
-        <w:rPr>
-          <w:rFonts w:ascii="Times New Roman" w:eastAsia="Times New Roman" w:hAnsi="Times New Roman" w:cs="Times New Roman"/>
-          <w:b/>
-          <w:i/>
+        <w:t xml:space="preserve"> </w:t>
+      </w:r>
+      <w:r>
+        <w:rPr>
+          <w:rFonts w:ascii="Times New Roman" w:hAnsi="Times New Roman" w:cs="Times New Roman"/>
           <w:sz w:val="28"/>
           <w:szCs w:val="28"/>
         </w:rPr>
-        <w:t>:</w:t>
-      </w:r>
-    </w:p>
-    <w:p>
-      <w:pPr>
-        <w:spacing w:line="240" w:lineRule="auto"/>
+        <w:t>Студентка групи ШІ-12</w:t>
+      </w:r>
+    </w:p>
+    <w:p>
+      <w:pPr>
+        <w:spacing w:after="0"/>
         <w:jc w:val="right"/>
         <w:rPr>
-          <w:rFonts w:ascii="Times New Roman" w:eastAsia="Times New Roman" w:hAnsi="Times New Roman" w:cs="Times New Roman"/>
-          <w:b/>
-          <w:i/>
           <w:sz w:val="28"/>
           <w:szCs w:val="28"/>
         </w:rPr>
       </w:pPr>
-      <w:r>
-        <w:rPr>
-          <w:rFonts w:ascii="Times New Roman" w:eastAsia="Times New Roman" w:hAnsi="Times New Roman" w:cs="Times New Roman"/>
-          <w:b/>
-          <w:i/>
+      <w:proofErr w:type="spellStart"/>
+      <w:r>
+        <w:rPr>
+          <w:rFonts w:ascii="Times New Roman" w:hAnsi="Times New Roman" w:cs="Times New Roman"/>
           <w:sz w:val="28"/>
           <w:szCs w:val="28"/>
         </w:rPr>
-        <w:t xml:space="preserve"> </w:t>
-      </w:r>
-      <w:r>
-        <w:rPr>
-          <w:rFonts w:ascii="Times New Roman" w:eastAsia="Times New Roman" w:hAnsi="Times New Roman" w:cs="Times New Roman"/>
+        <w:t>Пасічко</w:t>
+      </w:r>
+      <w:proofErr w:type="spellEnd"/>
+      <w:r>
+        <w:rPr>
+          <w:rFonts w:ascii="Times New Roman" w:hAnsi="Times New Roman" w:cs="Times New Roman"/>
           <w:sz w:val="28"/>
           <w:szCs w:val="28"/>
         </w:rPr>
-        <w:t>студент групи ШІ-12</w:t>
-      </w:r>
-    </w:p>
-    <w:p>
-      <w:pPr>
-        <w:spacing w:line="240" w:lineRule="auto"/>
-        <w:jc w:val="right"/>
-        <w:rPr>
-          <w:rFonts w:ascii="Times New Roman" w:eastAsia="Times New Roman" w:hAnsi="Times New Roman" w:cs="Times New Roman"/>
+        <w:t xml:space="preserve"> Софія Андріївна</w:t>
+      </w:r>
+      <w:bookmarkStart w:id="0" w:name="_GoBack"/>
+      <w:bookmarkEnd w:id="0"/>
+    </w:p>
+    <w:p>
+      <w:pPr>
+        <w:jc w:val="center"/>
+      </w:pPr>
+    </w:p>
+    <w:p>
+      <w:pPr>
+        <w:rPr>
           <w:sz w:val="28"/>
           <w:szCs w:val="28"/>
         </w:rPr>
       </w:pPr>
-      <w:proofErr w:type="spellStart"/>
-      <w:r>
-        <w:rPr>
-          <w:rFonts w:ascii="Times New Roman" w:eastAsia="Times New Roman" w:hAnsi="Times New Roman" w:cs="Times New Roman"/>
+    </w:p>
+    <w:p>
+      <w:pPr>
+        <w:rPr>
           <w:sz w:val="28"/>
           <w:szCs w:val="28"/>
         </w:rPr>
-        <w:t>Пасічко</w:t>
-      </w:r>
-      <w:proofErr w:type="spellEnd"/>
-      <w:r>
-        <w:rPr>
-          <w:rFonts w:ascii="Times New Roman" w:eastAsia="Times New Roman" w:hAnsi="Times New Roman" w:cs="Times New Roman"/>
-          <w:sz w:val="28"/>
-          <w:szCs w:val="28"/>
-        </w:rPr>
-        <w:t xml:space="preserve"> Софія Андріївна</w:t>
-      </w:r>
-    </w:p>
-    <w:p>
-      <w:pPr>
-        <w:rPr>
-          <w:rFonts w:ascii="Times New Roman" w:eastAsia="Times New Roman" w:hAnsi="Times New Roman" w:cs="Times New Roman"/>
-          <w:sz w:val="28"/>
-          <w:szCs w:val="28"/>
-        </w:rPr>
-      </w:pPr>
-      <w:r>
-        <w:br w:type="page"/>
-      </w:r>
+      </w:pPr>
     </w:p>
     <w:p>
       <w:pPr>
@@ -626,27 +912,14 @@
       <w:r>
         <w:t xml:space="preserve">Рисунок </w:t>
       </w:r>
-      <w:r>
-        <w:fldChar w:fldCharType="begin"/>
-      </w:r>
-      <w:r>
-        <w:instrText xml:space="preserve"> SEQ Рисунок \* ARABIC </w:instrText>
-      </w:r>
-      <w:r>
-        <w:fldChar w:fldCharType="separate"/>
-      </w:r>
-      <w:r>
-        <w:rPr>
-          <w:noProof/>
-        </w:rPr>
-        <w:t>1</w:t>
-      </w:r>
-      <w:r>
-        <w:rPr>
-          <w:noProof/>
-        </w:rPr>
-        <w:fldChar w:fldCharType="end"/>
-      </w:r>
+      <w:fldSimple w:instr=" SEQ Рисунок \* ARABIC ">
+        <w:r>
+          <w:rPr>
+            <w:noProof/>
+          </w:rPr>
+          <w:t>1</w:t>
+        </w:r>
+      </w:fldSimple>
       <w:r>
         <w:t xml:space="preserve">. </w:t>
       </w:r>
@@ -802,27 +1075,14 @@
       <w:r>
         <w:t xml:space="preserve">Рисунок </w:t>
       </w:r>
-      <w:r>
-        <w:fldChar w:fldCharType="begin"/>
-      </w:r>
-      <w:r>
-        <w:instrText xml:space="preserve"> SEQ Рисунок \* ARABIC </w:instrText>
-      </w:r>
-      <w:r>
-        <w:fldChar w:fldCharType="separate"/>
-      </w:r>
-      <w:r>
-        <w:rPr>
-          <w:noProof/>
-        </w:rPr>
-        <w:t>2</w:t>
-      </w:r>
-      <w:r>
-        <w:rPr>
-          <w:noProof/>
-        </w:rPr>
-        <w:fldChar w:fldCharType="end"/>
-      </w:r>
+      <w:fldSimple w:instr=" SEQ Рисунок \* ARABIC ">
+        <w:r>
+          <w:rPr>
+            <w:noProof/>
+          </w:rPr>
+          <w:t>2</w:t>
+        </w:r>
+      </w:fldSimple>
       <w:r>
         <w:t>. Умова завдання 2.</w:t>
       </w:r>
@@ -1039,14 +1299,27 @@
       <w:r>
         <w:t xml:space="preserve">Рисунок </w:t>
       </w:r>
-      <w:fldSimple w:instr=" SEQ Рисунок \* ARABIC ">
-        <w:r>
-          <w:rPr>
-            <w:noProof/>
-          </w:rPr>
-          <w:t>3</w:t>
-        </w:r>
-      </w:fldSimple>
+      <w:r>
+        <w:fldChar w:fldCharType="begin"/>
+      </w:r>
+      <w:r>
+        <w:instrText xml:space="preserve"> SEQ Рисунок \* ARABIC </w:instrText>
+      </w:r>
+      <w:r>
+        <w:fldChar w:fldCharType="separate"/>
+      </w:r>
+      <w:r>
+        <w:rPr>
+          <w:noProof/>
+        </w:rPr>
+        <w:t>3</w:t>
+      </w:r>
+      <w:r>
+        <w:rPr>
+          <w:noProof/>
+        </w:rPr>
+        <w:fldChar w:fldCharType="end"/>
+      </w:r>
       <w:r>
         <w:t>. Умова завдання 3.</w:t>
       </w:r>
@@ -1207,14 +1480,27 @@
       <w:r>
         <w:t xml:space="preserve">Рисунок </w:t>
       </w:r>
-      <w:fldSimple w:instr=" SEQ Рисунок \* ARABIC ">
-        <w:r>
-          <w:rPr>
-            <w:noProof/>
-          </w:rPr>
-          <w:t>4</w:t>
-        </w:r>
-      </w:fldSimple>
+      <w:r>
+        <w:fldChar w:fldCharType="begin"/>
+      </w:r>
+      <w:r>
+        <w:instrText xml:space="preserve"> SEQ Рисунок \* ARABIC </w:instrText>
+      </w:r>
+      <w:r>
+        <w:fldChar w:fldCharType="separate"/>
+      </w:r>
+      <w:r>
+        <w:rPr>
+          <w:noProof/>
+        </w:rPr>
+        <w:t>4</w:t>
+      </w:r>
+      <w:r>
+        <w:rPr>
+          <w:noProof/>
+        </w:rPr>
+        <w:fldChar w:fldCharType="end"/>
+      </w:r>
       <w:r>
         <w:t>. Умова завдання 4.</w:t>
       </w:r>
@@ -1330,6 +1616,7 @@
         <w:rPr>
           <w:rFonts w:ascii="Times New Roman" w:eastAsia="Times New Roman" w:hAnsi="Times New Roman" w:cs="Times New Roman"/>
           <w:b/>
+          <w:noProof/>
           <w:sz w:val="24"/>
           <w:szCs w:val="24"/>
         </w:rPr>
@@ -1384,14 +1671,27 @@
       <w:r>
         <w:t xml:space="preserve">Рисунок </w:t>
       </w:r>
-      <w:fldSimple w:instr=" SEQ Рисунок \* ARABIC ">
-        <w:r>
-          <w:rPr>
-            <w:noProof/>
-          </w:rPr>
-          <w:t>5</w:t>
-        </w:r>
-      </w:fldSimple>
+      <w:r>
+        <w:fldChar w:fldCharType="begin"/>
+      </w:r>
+      <w:r>
+        <w:instrText xml:space="preserve"> SEQ Рисунок \* ARABIC </w:instrText>
+      </w:r>
+      <w:r>
+        <w:fldChar w:fldCharType="separate"/>
+      </w:r>
+      <w:r>
+        <w:rPr>
+          <w:noProof/>
+        </w:rPr>
+        <w:t>5</w:t>
+      </w:r>
+      <w:r>
+        <w:rPr>
+          <w:noProof/>
+        </w:rPr>
+        <w:fldChar w:fldCharType="end"/>
+      </w:r>
       <w:r>
         <w:t>. Блок-схема до завдання 1.</w:t>
       </w:r>
@@ -1502,9 +1802,9 @@
         <w:rPr>
           <w:rFonts w:ascii="Times New Roman" w:eastAsia="Times New Roman" w:hAnsi="Times New Roman" w:cs="Times New Roman"/>
           <w:b/>
-          <w:sz w:val="24"/>
-          <w:szCs w:val="24"/>
-          <w:lang w:val="en-US"/>
+          <w:noProof/>
+          <w:sz w:val="24"/>
+          <w:szCs w:val="24"/>
         </w:rPr>
         <w:lastRenderedPageBreak/>
         <w:drawing>
@@ -1559,14 +1859,27 @@
       <w:r>
         <w:t xml:space="preserve">Рисунок </w:t>
       </w:r>
-      <w:fldSimple w:instr=" SEQ Рисунок \* ARABIC ">
-        <w:r>
-          <w:rPr>
-            <w:noProof/>
-          </w:rPr>
-          <w:t>6</w:t>
-        </w:r>
-      </w:fldSimple>
+      <w:r>
+        <w:fldChar w:fldCharType="begin"/>
+      </w:r>
+      <w:r>
+        <w:instrText xml:space="preserve"> SEQ Рисунок \* ARABIC </w:instrText>
+      </w:r>
+      <w:r>
+        <w:fldChar w:fldCharType="separate"/>
+      </w:r>
+      <w:r>
+        <w:rPr>
+          <w:noProof/>
+        </w:rPr>
+        <w:t>6</w:t>
+      </w:r>
+      <w:r>
+        <w:rPr>
+          <w:noProof/>
+        </w:rPr>
+        <w:fldChar w:fldCharType="end"/>
+      </w:r>
       <w:r>
         <w:rPr>
           <w:lang w:val="ru-RU"/>
@@ -1683,9 +1996,9 @@
         <w:rPr>
           <w:rFonts w:ascii="Times New Roman" w:eastAsia="Times New Roman" w:hAnsi="Times New Roman" w:cs="Times New Roman"/>
           <w:b/>
-          <w:sz w:val="24"/>
-          <w:szCs w:val="24"/>
-          <w:lang w:val="en-US"/>
+          <w:noProof/>
+          <w:sz w:val="24"/>
+          <w:szCs w:val="24"/>
         </w:rPr>
         <w:lastRenderedPageBreak/>
         <w:drawing>
@@ -1740,14 +2053,27 @@
       <w:r>
         <w:t xml:space="preserve">Рисунок </w:t>
       </w:r>
-      <w:fldSimple w:instr=" SEQ Рисунок \* ARABIC ">
-        <w:r>
-          <w:rPr>
-            <w:noProof/>
-          </w:rPr>
-          <w:t>7</w:t>
-        </w:r>
-      </w:fldSimple>
+      <w:r>
+        <w:fldChar w:fldCharType="begin"/>
+      </w:r>
+      <w:r>
+        <w:instrText xml:space="preserve"> SEQ Рисунок \* ARABIC </w:instrText>
+      </w:r>
+      <w:r>
+        <w:fldChar w:fldCharType="separate"/>
+      </w:r>
+      <w:r>
+        <w:rPr>
+          <w:noProof/>
+        </w:rPr>
+        <w:t>7</w:t>
+      </w:r>
+      <w:r>
+        <w:rPr>
+          <w:noProof/>
+        </w:rPr>
+        <w:fldChar w:fldCharType="end"/>
+      </w:r>
       <w:r>
         <w:rPr>
           <w:lang w:val="ru-RU"/>
@@ -1872,9 +2198,9 @@
         <w:rPr>
           <w:rFonts w:ascii="Times New Roman" w:eastAsia="Times New Roman" w:hAnsi="Times New Roman" w:cs="Times New Roman"/>
           <w:b/>
-          <w:sz w:val="24"/>
-          <w:szCs w:val="24"/>
-          <w:lang w:val="en-US"/>
+          <w:noProof/>
+          <w:sz w:val="24"/>
+          <w:szCs w:val="24"/>
         </w:rPr>
         <w:lastRenderedPageBreak/>
         <w:drawing>
@@ -1929,14 +2255,27 @@
       <w:r>
         <w:t xml:space="preserve">Рисунок </w:t>
       </w:r>
-      <w:fldSimple w:instr=" SEQ Рисунок \* ARABIC ">
-        <w:r>
-          <w:rPr>
-            <w:noProof/>
-          </w:rPr>
-          <w:t>8</w:t>
-        </w:r>
-      </w:fldSimple>
+      <w:r>
+        <w:fldChar w:fldCharType="begin"/>
+      </w:r>
+      <w:r>
+        <w:instrText xml:space="preserve"> SEQ Рисунок \* ARABIC </w:instrText>
+      </w:r>
+      <w:r>
+        <w:fldChar w:fldCharType="separate"/>
+      </w:r>
+      <w:r>
+        <w:rPr>
+          <w:noProof/>
+        </w:rPr>
+        <w:t>8</w:t>
+      </w:r>
+      <w:r>
+        <w:rPr>
+          <w:noProof/>
+        </w:rPr>
+        <w:fldChar w:fldCharType="end"/>
+      </w:r>
       <w:r>
         <w:rPr>
           <w:lang w:val="ru-RU"/>
@@ -3516,7 +3855,7 @@
           <w:lang w:val="en-US"/>
         </w:rPr>
       </w:pPr>
-      <w:hyperlink r:id="rId18" w:history="1">
+      <w:hyperlink r:id="rId18" w:anchor="diff-781d2afd9b9593f663f9dc8fb1298c0a0c39f7a22896ffcea70cfdd407f00af1" w:history="1">
         <w:r>
           <w:rPr>
             <w:rStyle w:val="ae"/>
@@ -5667,7 +6006,7 @@
           <w:szCs w:val="24"/>
         </w:rPr>
       </w:pPr>
-      <w:hyperlink r:id="rId19" w:history="1">
+      <w:hyperlink r:id="rId19" w:anchor="diff-1a6232a72d562038bd0b2d1944995bda3a99586239a25bc2d577ed6f85b2d93b" w:history="1">
         <w:r>
           <w:rPr>
             <w:rStyle w:val="ae"/>
@@ -7382,7 +7721,7 @@
           <w:szCs w:val="24"/>
         </w:rPr>
       </w:pPr>
-      <w:hyperlink r:id="rId20" w:history="1">
+      <w:hyperlink r:id="rId20" w:anchor="diff-40915d3fa0581483c35b4f1c20eb0e329f76b986325d5083be868731d2d35b2c" w:history="1">
         <w:r>
           <w:rPr>
             <w:rStyle w:val="ae"/>
@@ -7408,7 +7747,6 @@
           <w:rFonts w:ascii="Times New Roman" w:eastAsia="Times New Roman" w:hAnsi="Times New Roman" w:cs="Times New Roman"/>
           <w:sz w:val="24"/>
           <w:szCs w:val="24"/>
-          <w:lang w:val="en-US"/>
         </w:rPr>
       </w:pPr>
       <w:r>
@@ -7432,7 +7770,6 @@
           <w:rFonts w:ascii="Times New Roman" w:eastAsia="Times New Roman" w:hAnsi="Times New Roman" w:cs="Times New Roman"/>
           <w:sz w:val="24"/>
           <w:szCs w:val="24"/>
-          <w:lang w:val="en-US"/>
         </w:rPr>
         <w:t xml:space="preserve"> </w:t>
       </w:r>
@@ -9093,7 +9430,7 @@
           <w:szCs w:val="24"/>
         </w:rPr>
       </w:pPr>
-      <w:hyperlink r:id="rId21" w:history="1">
+      <w:hyperlink r:id="rId21" w:anchor="diff-c9e323f83a4f3ce7801af8451c1340e5030a5d2a6e054bda054cd6c51abfa155" w:history="1">
         <w:r>
           <w:rPr>
             <w:rStyle w:val="ae"/>
@@ -9610,8 +9947,6 @@
         </w:rPr>
         <w:t xml:space="preserve"> </w:t>
       </w:r>
-      <w:bookmarkStart w:id="0" w:name="_GoBack"/>
-      <w:bookmarkEnd w:id="0"/>
     </w:p>
     <w:sectPr>
       <w:footerReference w:type="default" r:id="rId27"/>
@@ -9710,7 +10045,7 @@
         <w:sz w:val="28"/>
         <w:szCs w:val="28"/>
       </w:rPr>
-      <w:t>8</w:t>
+      <w:t>2</w:t>
     </w:r>
     <w:r>
       <w:rPr>

</xml_diff>